<commit_message>
Add format Date using swiss standard
</commit_message>
<xml_diff>
--- a/src/res/Hansi.docx
+++ b/src/res/Hansi.docx
@@ -61,7 +61,7 @@
             </w:pPr>
             <w:r>
               <w:rPr/>
-              <w:t xml:space="preserve">1621296000</w:t>
+              <w:t xml:space="preserve">18. 5 2021</w:t>
             </w:r>
           </w:p>
         </w:tc>
@@ -146,7 +146,7 @@
             </w:pPr>
             <w:r>
               <w:rPr/>
-              <w:t xml:space="preserve">1621209600</w:t>
+              <w:t xml:space="preserve">17. 5 2021</w:t>
             </w:r>
           </w:p>
         </w:tc>
@@ -231,7 +231,7 @@
             </w:pPr>
             <w:r>
               <w:rPr/>
-              <w:t xml:space="preserve">1627084800</w:t>
+              <w:t xml:space="preserve">24. 7 2021</w:t>
             </w:r>
           </w:p>
         </w:tc>

</xml_diff>